<commit_message>
Edits to ERD and Schema
Fixed typo in names.
</commit_message>
<xml_diff>
--- a/Assignment 2/Database Schema.docx
+++ b/Assignment 2/Database Schema.docx
@@ -16,10 +16,10 @@
           <w:noProof/>
         </w:rPr>
         <w:drawing>
-          <wp:inline distT="0" distB="0" distL="0" distR="0" wp14:anchorId="3AFF9DE1" wp14:editId="6DD8C9DF">
-            <wp:extent cx="4486275" cy="2075182"/>
-            <wp:effectExtent l="0" t="0" r="0" b="1270"/>
-            <wp:docPr id="2" name="Picture 2"/>
+          <wp:inline distT="0" distB="0" distL="0" distR="0" wp14:anchorId="5078F384" wp14:editId="05D4FB67">
+            <wp:extent cx="5724525" cy="2647950"/>
+            <wp:effectExtent l="0" t="0" r="9525" b="0"/>
+            <wp:docPr id="1" name="Picture 1"/>
             <wp:cNvGraphicFramePr>
               <a:graphicFrameLocks xmlns:a="http://schemas.openxmlformats.org/drawingml/2006/main" noChangeAspect="1"/>
             </wp:cNvGraphicFramePr>
@@ -27,7 +27,7 @@
               <a:graphicData uri="http://schemas.openxmlformats.org/drawingml/2006/picture">
                 <pic:pic xmlns:pic="http://schemas.openxmlformats.org/drawingml/2006/picture">
                   <pic:nvPicPr>
-                    <pic:cNvPr id="0" name="Picture 3"/>
+                    <pic:cNvPr id="0" name="Picture 1"/>
                     <pic:cNvPicPr>
                       <a:picLocks noChangeAspect="1" noChangeArrowheads="1"/>
                     </pic:cNvPicPr>
@@ -48,7 +48,7 @@
                   <pic:spPr bwMode="auto">
                     <a:xfrm>
                       <a:off x="0" y="0"/>
-                      <a:ext cx="4509288" cy="2085827"/>
+                      <a:ext cx="5724525" cy="2647950"/>
                     </a:xfrm>
                     <a:prstGeom prst="rect">
                       <a:avLst/>
@@ -185,10 +185,7 @@
         <w:t>*</w:t>
       </w:r>
       <w:r>
-        <w:t>,</w:t>
-      </w:r>
-      <w:r>
-        <w:t xml:space="preserve"> </w:t>
+        <w:t xml:space="preserve">, </w:t>
       </w:r>
       <w:proofErr w:type="spellStart"/>
       <w:r>
@@ -363,10 +360,282 @@
         <w:rPr>
           <w:u w:val="single"/>
         </w:rPr>
+        <w:t>PetID</w:t>
+      </w:r>
+      <w:proofErr w:type="spellEnd"/>
+      <w:r>
+        <w:t xml:space="preserve">, </w:t>
+      </w:r>
+      <w:r>
+        <w:rPr>
+          <w:lang w:val="en-US"/>
+        </w:rPr>
+        <w:t>Name</w:t>
+      </w:r>
+      <w:r>
+        <w:rPr>
+          <w:lang w:val="en-US"/>
+        </w:rPr>
+        <w:t xml:space="preserve">, </w:t>
+      </w:r>
+      <w:r>
+        <w:rPr>
+          <w:lang w:val="en-US"/>
+        </w:rPr>
+        <w:t>Species</w:t>
+      </w:r>
+      <w:r>
+        <w:rPr>
+          <w:lang w:val="en-US"/>
+        </w:rPr>
+        <w:t xml:space="preserve">, </w:t>
+      </w:r>
+      <w:r>
+        <w:rPr>
+          <w:lang w:val="en-US"/>
+        </w:rPr>
+        <w:t>Breed</w:t>
+      </w:r>
+      <w:r>
+        <w:rPr>
+          <w:lang w:val="en-US"/>
+        </w:rPr>
+        <w:t xml:space="preserve">, </w:t>
+      </w:r>
+      <w:r>
+        <w:rPr>
+          <w:lang w:val="en-US"/>
+        </w:rPr>
+        <w:t>DOB</w:t>
+      </w:r>
+      <w:r>
+        <w:rPr>
+          <w:lang w:val="en-US"/>
+        </w:rPr>
+        <w:t xml:space="preserve">, </w:t>
+      </w:r>
+      <w:r>
+        <w:rPr>
+          <w:lang w:val="en-US"/>
+        </w:rPr>
+        <w:t>Height</w:t>
+      </w:r>
+      <w:r>
+        <w:rPr>
+          <w:lang w:val="en-US"/>
+        </w:rPr>
+        <w:t xml:space="preserve">, </w:t>
+      </w:r>
+      <w:r>
+        <w:rPr>
+          <w:lang w:val="en-US"/>
+        </w:rPr>
+        <w:t>Weight</w:t>
+      </w:r>
+      <w:r>
+        <w:rPr>
+          <w:lang w:val="en-US"/>
+        </w:rPr>
+        <w:t xml:space="preserve">, </w:t>
+      </w:r>
+      <w:r>
+        <w:rPr>
+          <w:lang w:val="en-US"/>
+        </w:rPr>
+        <w:t>Allergies</w:t>
+      </w:r>
+      <w:r>
+        <w:rPr>
+          <w:lang w:val="en-US"/>
+        </w:rPr>
+        <w:t>)</w:t>
+      </w:r>
+    </w:p>
+    <w:p>
+      <w:pPr>
+        <w:rPr>
+          <w:lang w:val="en-US"/>
+        </w:rPr>
+      </w:pPr>
+      <w:r>
+        <w:rPr>
+          <w:lang w:val="en-US"/>
+        </w:rPr>
+        <w:t>Trends (</w:t>
+      </w:r>
+      <w:proofErr w:type="spellStart"/>
+      <w:r>
+        <w:rPr>
+          <w:u w:val="single"/>
+          <w:lang w:val="en-US"/>
+        </w:rPr>
+        <w:t>PetID</w:t>
+      </w:r>
+      <w:proofErr w:type="spellEnd"/>
+      <w:r>
+        <w:rPr>
+          <w:lang w:val="en-US"/>
+        </w:rPr>
+        <w:t xml:space="preserve">*, </w:t>
+      </w:r>
+      <w:r>
+        <w:rPr>
+          <w:u w:val="single"/>
+          <w:lang w:val="en-US"/>
+        </w:rPr>
+        <w:t>Date</w:t>
+      </w:r>
+      <w:r>
+        <w:rPr>
+          <w:lang w:val="en-US"/>
+        </w:rPr>
+        <w:t>, Height, Weight</w:t>
+      </w:r>
+      <w:r>
+        <w:rPr>
+          <w:lang w:val="en-US"/>
+        </w:rPr>
+        <w:t>)</w:t>
+      </w:r>
+    </w:p>
+    <w:p>
+      <w:pPr>
+        <w:pStyle w:val="Heading2"/>
+      </w:pPr>
+      <w:r>
+        <w:t>Step 2: Map relationships</w:t>
+      </w:r>
+    </w:p>
+    <w:p>
+      <w:r>
+        <w:t>Account (</w:t>
+      </w:r>
+      <w:proofErr w:type="spellStart"/>
+      <w:r>
+        <w:rPr>
+          <w:u w:val="single"/>
+        </w:rPr>
+        <w:t>UserID</w:t>
+      </w:r>
+      <w:proofErr w:type="spellEnd"/>
+      <w:r>
+        <w:t xml:space="preserve">, Email, Password, </w:t>
+      </w:r>
+      <w:proofErr w:type="spellStart"/>
+      <w:r>
+        <w:t>UserType</w:t>
+      </w:r>
+      <w:proofErr w:type="spellEnd"/>
+      <w:r>
+        <w:t xml:space="preserve">, Gender, </w:t>
+      </w:r>
+      <w:proofErr w:type="spellStart"/>
+      <w:r>
+        <w:t>DateCreated</w:t>
+      </w:r>
+      <w:proofErr w:type="spellEnd"/>
+      <w:r>
+        <w:t>, Schedules)</w:t>
+      </w:r>
+    </w:p>
+    <w:p>
+      <w:r>
+        <w:t>Memberships (</w:t>
+      </w:r>
+      <w:proofErr w:type="spellStart"/>
+      <w:r>
+        <w:rPr>
+          <w:u w:val="single"/>
+        </w:rPr>
+        <w:t>UserID</w:t>
+      </w:r>
+      <w:proofErr w:type="spellEnd"/>
+      <w:r>
+        <w:t xml:space="preserve">*, </w:t>
+      </w:r>
+      <w:proofErr w:type="spellStart"/>
+      <w:r>
+        <w:rPr>
+          <w:u w:val="single"/>
+        </w:rPr>
         <w:t>GroupName</w:t>
       </w:r>
       <w:proofErr w:type="spellEnd"/>
       <w:r>
+        <w:t>*)</w:t>
+      </w:r>
+    </w:p>
+    <w:p>
+      <w:proofErr w:type="spellStart"/>
+      <w:r>
+        <w:t>Family_Group</w:t>
+      </w:r>
+      <w:proofErr w:type="spellEnd"/>
+      <w:r>
+        <w:t xml:space="preserve"> (</w:t>
+      </w:r>
+      <w:proofErr w:type="spellStart"/>
+      <w:r>
+        <w:rPr>
+          <w:u w:val="single"/>
+        </w:rPr>
+        <w:t>GroupName</w:t>
+      </w:r>
+      <w:proofErr w:type="spellEnd"/>
+      <w:r>
+        <w:t xml:space="preserve">, </w:t>
+      </w:r>
+      <w:proofErr w:type="spellStart"/>
+      <w:r>
+        <w:t>FamilyName</w:t>
+      </w:r>
+      <w:proofErr w:type="spellEnd"/>
+      <w:r>
+        <w:t xml:space="preserve">, </w:t>
+      </w:r>
+      <w:proofErr w:type="spellStart"/>
+      <w:r>
+        <w:t>DateCreated</w:t>
+      </w:r>
+      <w:proofErr w:type="spellEnd"/>
+      <w:r>
+        <w:t xml:space="preserve">, </w:t>
+      </w:r>
+      <w:proofErr w:type="spellStart"/>
+      <w:r>
+        <w:t>MemberStatus</w:t>
+      </w:r>
+      <w:proofErr w:type="spellEnd"/>
+      <w:r>
+        <w:t xml:space="preserve">, </w:t>
+      </w:r>
+      <w:proofErr w:type="spellStart"/>
+      <w:r>
+        <w:t>AdminUserID</w:t>
+      </w:r>
+      <w:proofErr w:type="spellEnd"/>
+      <w:r>
+        <w:t>*)</w:t>
+      </w:r>
+    </w:p>
+    <w:p>
+      <w:pPr>
+        <w:rPr>
+          <w:lang w:val="en-US"/>
+        </w:rPr>
+      </w:pPr>
+      <w:r>
+        <w:t>Schedule (</w:t>
+      </w:r>
+      <w:proofErr w:type="spellStart"/>
+      <w:r>
+        <w:rPr>
+          <w:u w:val="single"/>
+        </w:rPr>
+        <w:t>GroupName</w:t>
+      </w:r>
+      <w:proofErr w:type="spellEnd"/>
+      <w:r>
         <w:rPr>
           <w:u w:val="single"/>
         </w:rPr>
@@ -375,9 +644,181 @@
       <w:r>
         <w:t xml:space="preserve">, </w:t>
       </w:r>
-      <w:r>
-        <w:rPr>
-          <w:u w:val="single"/>
+      <w:proofErr w:type="spellStart"/>
+      <w:r>
+        <w:rPr>
+          <w:u w:val="single"/>
+        </w:rPr>
+        <w:t>ScheduleName</w:t>
+      </w:r>
+      <w:proofErr w:type="spellEnd"/>
+      <w:r>
+        <w:t xml:space="preserve">, </w:t>
+      </w:r>
+      <w:r>
+        <w:rPr>
+          <w:lang w:val="en-US"/>
+        </w:rPr>
+        <w:t>Start</w:t>
+      </w:r>
+      <w:r>
+        <w:rPr>
+          <w:lang w:val="en-US"/>
+        </w:rPr>
+        <w:t>D</w:t>
+      </w:r>
+      <w:r>
+        <w:rPr>
+          <w:lang w:val="en-US"/>
+        </w:rPr>
+        <w:t>ate</w:t>
+      </w:r>
+      <w:r>
+        <w:rPr>
+          <w:lang w:val="en-US"/>
+        </w:rPr>
+        <w:t xml:space="preserve">, </w:t>
+      </w:r>
+      <w:proofErr w:type="spellStart"/>
+      <w:r>
+        <w:rPr>
+          <w:lang w:val="en-US"/>
+        </w:rPr>
+        <w:t>End</w:t>
+      </w:r>
+      <w:r>
+        <w:rPr>
+          <w:lang w:val="en-US"/>
+        </w:rPr>
+        <w:t>D</w:t>
+      </w:r>
+      <w:r>
+        <w:rPr>
+          <w:lang w:val="en-US"/>
+        </w:rPr>
+        <w:t>ate</w:t>
+      </w:r>
+      <w:proofErr w:type="spellEnd"/>
+      <w:r>
+        <w:rPr>
+          <w:lang w:val="en-US"/>
+        </w:rPr>
+        <w:t xml:space="preserve">, </w:t>
+      </w:r>
+      <w:proofErr w:type="spellStart"/>
+      <w:r>
+        <w:rPr>
+          <w:lang w:val="en-US"/>
+        </w:rPr>
+        <w:t>Start</w:t>
+      </w:r>
+      <w:r>
+        <w:rPr>
+          <w:lang w:val="en-US"/>
+        </w:rPr>
+        <w:t>T</w:t>
+      </w:r>
+      <w:r>
+        <w:rPr>
+          <w:lang w:val="en-US"/>
+        </w:rPr>
+        <w:t>ime</w:t>
+      </w:r>
+      <w:proofErr w:type="spellEnd"/>
+      <w:r>
+        <w:rPr>
+          <w:lang w:val="en-US"/>
+        </w:rPr>
+        <w:t xml:space="preserve">, </w:t>
+      </w:r>
+      <w:proofErr w:type="spellStart"/>
+      <w:r>
+        <w:rPr>
+          <w:lang w:val="en-US"/>
+        </w:rPr>
+        <w:t>End</w:t>
+      </w:r>
+      <w:r>
+        <w:rPr>
+          <w:lang w:val="en-US"/>
+        </w:rPr>
+        <w:t>T</w:t>
+      </w:r>
+      <w:r>
+        <w:rPr>
+          <w:lang w:val="en-US"/>
+        </w:rPr>
+        <w:t>ime</w:t>
+      </w:r>
+      <w:proofErr w:type="spellEnd"/>
+      <w:r>
+        <w:rPr>
+          <w:lang w:val="en-US"/>
+        </w:rPr>
+        <w:t xml:space="preserve">, </w:t>
+      </w:r>
+      <w:r>
+        <w:rPr>
+          <w:lang w:val="en-US"/>
+        </w:rPr>
+        <w:t>Type</w:t>
+      </w:r>
+      <w:r>
+        <w:rPr>
+          <w:lang w:val="en-US"/>
+        </w:rPr>
+        <w:t xml:space="preserve">, Frequency, </w:t>
+      </w:r>
+      <w:r>
+        <w:rPr>
+          <w:lang w:val="en-US"/>
+        </w:rPr>
+        <w:t>Portion/dose</w:t>
+      </w:r>
+      <w:r>
+        <w:rPr>
+          <w:lang w:val="en-US"/>
+        </w:rPr>
+        <w:t xml:space="preserve">, </w:t>
+      </w:r>
+      <w:r>
+        <w:rPr>
+          <w:lang w:val="en-US"/>
+        </w:rPr>
+        <w:t>Description</w:t>
+      </w:r>
+      <w:r>
+        <w:rPr>
+          <w:lang w:val="en-US"/>
+        </w:rPr>
+        <w:t>)</w:t>
+      </w:r>
+    </w:p>
+    <w:p>
+      <w:pPr>
+        <w:rPr>
+          <w:lang w:val="en-US"/>
+        </w:rPr>
+      </w:pPr>
+      <w:r>
+        <w:rPr>
+          <w:lang w:val="en-US"/>
+        </w:rPr>
+        <w:t>Pet (</w:t>
+      </w:r>
+      <w:proofErr w:type="spellStart"/>
+      <w:r>
+        <w:rPr>
+          <w:u w:val="single"/>
+        </w:rPr>
+        <w:t>PetID</w:t>
+      </w:r>
+      <w:proofErr w:type="spellEnd"/>
+      <w:r>
+        <w:t xml:space="preserve">, </w:t>
+      </w:r>
+      <w:r>
+        <w:rPr>
           <w:lang w:val="en-US"/>
         </w:rPr>
         <w:t>Name</w:t>
@@ -458,15 +899,101 @@
         <w:rPr>
           <w:lang w:val="en-US"/>
         </w:rPr>
+        <w:t xml:space="preserve">, </w:t>
+      </w:r>
+      <w:proofErr w:type="spellStart"/>
+      <w:r>
+        <w:rPr>
+          <w:lang w:val="en-US"/>
+        </w:rPr>
+        <w:t>GroupName</w:t>
+      </w:r>
+      <w:proofErr w:type="spellEnd"/>
+      <w:r>
+        <w:rPr>
+          <w:lang w:val="en-US"/>
+        </w:rPr>
+        <w:t>*</w:t>
+      </w:r>
+      <w:r>
+        <w:rPr>
+          <w:lang w:val="en-US"/>
+        </w:rPr>
         <w:t>)</w:t>
       </w:r>
     </w:p>
     <w:p>
       <w:pPr>
+        <w:rPr>
+          <w:lang w:val="en-US"/>
+        </w:rPr>
+      </w:pPr>
+      <w:r>
+        <w:rPr>
+          <w:lang w:val="en-US"/>
+        </w:rPr>
+        <w:t>Trends (</w:t>
+      </w:r>
+      <w:proofErr w:type="spellStart"/>
+      <w:r>
+        <w:rPr>
+          <w:u w:val="single"/>
+          <w:lang w:val="en-US"/>
+        </w:rPr>
+        <w:t>PetID</w:t>
+      </w:r>
+      <w:proofErr w:type="spellEnd"/>
+      <w:r>
+        <w:rPr>
+          <w:lang w:val="en-US"/>
+        </w:rPr>
+        <w:t xml:space="preserve">*, </w:t>
+      </w:r>
+      <w:r>
+        <w:rPr>
+          <w:u w:val="single"/>
+          <w:lang w:val="en-US"/>
+        </w:rPr>
+        <w:t>Date</w:t>
+      </w:r>
+      <w:r>
+        <w:rPr>
+          <w:lang w:val="en-US"/>
+        </w:rPr>
+        <w:t>, Height, Weight)</w:t>
+      </w:r>
+    </w:p>
+    <w:p>
+      <w:pPr>
         <w:pStyle w:val="Heading2"/>
       </w:pPr>
       <w:r>
-        <w:t>Step 2: Map relationships</w:t>
+        <w:t>Step 3&amp;4: Map multivalued attributes and higher degree relationships</w:t>
+      </w:r>
+    </w:p>
+    <w:p>
+      <w:r>
+        <w:t>[ERD has none so skip th</w:t>
+      </w:r>
+      <w:r>
+        <w:t>ese</w:t>
+      </w:r>
+      <w:r>
+        <w:t xml:space="preserve"> step</w:t>
+      </w:r>
+      <w:r>
+        <w:t>s.</w:t>
+      </w:r>
+      <w:r>
+        <w:t>]</w:t>
+      </w:r>
+    </w:p>
+    <w:p>
+      <w:pPr>
+        <w:pStyle w:val="Heading2"/>
+      </w:pPr>
+      <w:r>
+        <w:t>Final Schema:</w:t>
       </w:r>
     </w:p>
     <w:p>
@@ -531,6 +1058,7 @@
     <w:p>
       <w:proofErr w:type="spellStart"/>
       <w:r>
+        <w:lastRenderedPageBreak/>
         <w:t>Family_Group</w:t>
       </w:r>
       <w:proofErr w:type="spellEnd"/>
@@ -578,9 +1106,182 @@
       </w:r>
       <w:proofErr w:type="spellEnd"/>
       <w:r>
+        <w:t>*)</w:t>
+      </w:r>
+    </w:p>
+    <w:p>
+      <w:pPr>
+        <w:rPr>
+          <w:lang w:val="en-US"/>
+        </w:rPr>
+      </w:pPr>
+      <w:r>
+        <w:t>Schedule (</w:t>
+      </w:r>
+      <w:proofErr w:type="spellStart"/>
+      <w:r>
+        <w:rPr>
+          <w:u w:val="single"/>
+        </w:rPr>
+        <w:t>GroupName</w:t>
+      </w:r>
+      <w:proofErr w:type="spellEnd"/>
+      <w:r>
+        <w:rPr>
+          <w:u w:val="single"/>
+        </w:rPr>
         <w:t>*</w:t>
       </w:r>
       <w:r>
+        <w:t xml:space="preserve">, </w:t>
+      </w:r>
+      <w:proofErr w:type="spellStart"/>
+      <w:r>
+        <w:rPr>
+          <w:u w:val="single"/>
+        </w:rPr>
+        <w:t>ScheduleName</w:t>
+      </w:r>
+      <w:proofErr w:type="spellEnd"/>
+      <w:r>
+        <w:t xml:space="preserve">, </w:t>
+      </w:r>
+      <w:r>
+        <w:rPr>
+          <w:lang w:val="en-US"/>
+        </w:rPr>
+        <w:t>Start</w:t>
+      </w:r>
+      <w:r>
+        <w:rPr>
+          <w:lang w:val="en-US"/>
+        </w:rPr>
+        <w:t>D</w:t>
+      </w:r>
+      <w:r>
+        <w:rPr>
+          <w:lang w:val="en-US"/>
+        </w:rPr>
+        <w:t>ate</w:t>
+      </w:r>
+      <w:r>
+        <w:rPr>
+          <w:lang w:val="en-US"/>
+        </w:rPr>
+        <w:t xml:space="preserve">, </w:t>
+      </w:r>
+      <w:proofErr w:type="spellStart"/>
+      <w:r>
+        <w:rPr>
+          <w:lang w:val="en-US"/>
+        </w:rPr>
+        <w:t>End</w:t>
+      </w:r>
+      <w:r>
+        <w:rPr>
+          <w:lang w:val="en-US"/>
+        </w:rPr>
+        <w:t>D</w:t>
+      </w:r>
+      <w:r>
+        <w:rPr>
+          <w:lang w:val="en-US"/>
+        </w:rPr>
+        <w:t>ate</w:t>
+      </w:r>
+      <w:proofErr w:type="spellEnd"/>
+      <w:r>
+        <w:rPr>
+          <w:lang w:val="en-US"/>
+        </w:rPr>
+        <w:t xml:space="preserve">, </w:t>
+      </w:r>
+      <w:proofErr w:type="spellStart"/>
+      <w:r>
+        <w:rPr>
+          <w:lang w:val="en-US"/>
+        </w:rPr>
+        <w:t>Start</w:t>
+      </w:r>
+      <w:r>
+        <w:rPr>
+          <w:lang w:val="en-US"/>
+        </w:rPr>
+        <w:t>T</w:t>
+      </w:r>
+      <w:r>
+        <w:rPr>
+          <w:lang w:val="en-US"/>
+        </w:rPr>
+        <w:t>ime</w:t>
+      </w:r>
+      <w:proofErr w:type="spellEnd"/>
+      <w:r>
+        <w:rPr>
+          <w:lang w:val="en-US"/>
+        </w:rPr>
+        <w:t xml:space="preserve">, </w:t>
+      </w:r>
+      <w:proofErr w:type="spellStart"/>
+      <w:r>
+        <w:rPr>
+          <w:lang w:val="en-US"/>
+        </w:rPr>
+        <w:t>End</w:t>
+      </w:r>
+      <w:r>
+        <w:rPr>
+          <w:lang w:val="en-US"/>
+        </w:rPr>
+        <w:t>T</w:t>
+      </w:r>
+      <w:r>
+        <w:rPr>
+          <w:lang w:val="en-US"/>
+        </w:rPr>
+        <w:t>ime</w:t>
+      </w:r>
+      <w:proofErr w:type="spellEnd"/>
+      <w:r>
+        <w:rPr>
+          <w:lang w:val="en-US"/>
+        </w:rPr>
+        <w:t xml:space="preserve">, </w:t>
+      </w:r>
+      <w:r>
+        <w:rPr>
+          <w:lang w:val="en-US"/>
+        </w:rPr>
+        <w:t>Type</w:t>
+      </w:r>
+      <w:r>
+        <w:rPr>
+          <w:lang w:val="en-US"/>
+        </w:rPr>
+        <w:t xml:space="preserve">, Frequency, </w:t>
+      </w:r>
+      <w:r>
+        <w:rPr>
+          <w:lang w:val="en-US"/>
+        </w:rPr>
+        <w:t>Portion/dose</w:t>
+      </w:r>
+      <w:r>
+        <w:rPr>
+          <w:lang w:val="en-US"/>
+        </w:rPr>
+        <w:t xml:space="preserve">, </w:t>
+      </w:r>
+      <w:r>
+        <w:rPr>
+          <w:lang w:val="en-US"/>
+        </w:rPr>
+        <w:t>Description</w:t>
+      </w:r>
+      <w:r>
+        <w:rPr>
+          <w:lang w:val="en-US"/>
+        </w:rPr>
         <w:t>)</w:t>
       </w:r>
     </w:p>
@@ -591,715 +1292,162 @@
         </w:rPr>
       </w:pPr>
       <w:r>
-        <w:t>Schedule (</w:t>
-      </w:r>
-      <w:proofErr w:type="spellStart"/>
-      <w:r>
-        <w:rPr>
-          <w:u w:val="single"/>
+        <w:rPr>
+          <w:lang w:val="en-US"/>
+        </w:rPr>
+        <w:t>Pet (</w:t>
+      </w:r>
+      <w:proofErr w:type="spellStart"/>
+      <w:r>
+        <w:rPr>
+          <w:u w:val="single"/>
+        </w:rPr>
+        <w:t>PetID</w:t>
+      </w:r>
+      <w:proofErr w:type="spellEnd"/>
+      <w:r>
+        <w:t xml:space="preserve">, </w:t>
+      </w:r>
+      <w:r>
+        <w:rPr>
+          <w:lang w:val="en-US"/>
+        </w:rPr>
+        <w:t>Name</w:t>
+      </w:r>
+      <w:r>
+        <w:rPr>
+          <w:lang w:val="en-US"/>
+        </w:rPr>
+        <w:t xml:space="preserve">, </w:t>
+      </w:r>
+      <w:r>
+        <w:rPr>
+          <w:lang w:val="en-US"/>
+        </w:rPr>
+        <w:t>Species</w:t>
+      </w:r>
+      <w:r>
+        <w:rPr>
+          <w:lang w:val="en-US"/>
+        </w:rPr>
+        <w:t xml:space="preserve">, </w:t>
+      </w:r>
+      <w:r>
+        <w:rPr>
+          <w:lang w:val="en-US"/>
+        </w:rPr>
+        <w:t>Breed</w:t>
+      </w:r>
+      <w:r>
+        <w:rPr>
+          <w:lang w:val="en-US"/>
+        </w:rPr>
+        <w:t xml:space="preserve">, </w:t>
+      </w:r>
+      <w:r>
+        <w:rPr>
+          <w:lang w:val="en-US"/>
+        </w:rPr>
+        <w:t>DOB</w:t>
+      </w:r>
+      <w:r>
+        <w:rPr>
+          <w:lang w:val="en-US"/>
+        </w:rPr>
+        <w:t xml:space="preserve">, </w:t>
+      </w:r>
+      <w:r>
+        <w:rPr>
+          <w:lang w:val="en-US"/>
+        </w:rPr>
+        <w:t>Height</w:t>
+      </w:r>
+      <w:r>
+        <w:rPr>
+          <w:lang w:val="en-US"/>
+        </w:rPr>
+        <w:t xml:space="preserve">, </w:t>
+      </w:r>
+      <w:r>
+        <w:rPr>
+          <w:lang w:val="en-US"/>
+        </w:rPr>
+        <w:t>Weight</w:t>
+      </w:r>
+      <w:r>
+        <w:rPr>
+          <w:lang w:val="en-US"/>
+        </w:rPr>
+        <w:t xml:space="preserve">, </w:t>
+      </w:r>
+      <w:r>
+        <w:rPr>
+          <w:lang w:val="en-US"/>
+        </w:rPr>
+        <w:t>Allergies</w:t>
+      </w:r>
+      <w:r>
+        <w:rPr>
+          <w:lang w:val="en-US"/>
+        </w:rPr>
+        <w:t xml:space="preserve">, </w:t>
+      </w:r>
+      <w:proofErr w:type="spellStart"/>
+      <w:r>
+        <w:rPr>
+          <w:lang w:val="en-US"/>
         </w:rPr>
         <w:t>GroupName</w:t>
       </w:r>
       <w:proofErr w:type="spellEnd"/>
       <w:r>
         <w:rPr>
-          <w:u w:val="single"/>
-        </w:rPr>
-        <w:t>*</w:t>
-      </w:r>
-      <w:r>
-        <w:t xml:space="preserve">, </w:t>
-      </w:r>
-      <w:proofErr w:type="spellStart"/>
-      <w:r>
-        <w:rPr>
-          <w:u w:val="single"/>
-        </w:rPr>
-        <w:t>ScheduleName</w:t>
-      </w:r>
-      <w:proofErr w:type="spellEnd"/>
-      <w:r>
-        <w:t xml:space="preserve">, </w:t>
-      </w:r>
-      <w:r>
-        <w:rPr>
-          <w:lang w:val="en-US"/>
-        </w:rPr>
-        <w:t>Start</w:t>
-      </w:r>
-      <w:r>
-        <w:rPr>
-          <w:lang w:val="en-US"/>
-        </w:rPr>
-        <w:t>D</w:t>
-      </w:r>
-      <w:r>
-        <w:rPr>
-          <w:lang w:val="en-US"/>
-        </w:rPr>
-        <w:t>ate</w:t>
-      </w:r>
-      <w:r>
-        <w:rPr>
-          <w:lang w:val="en-US"/>
-        </w:rPr>
-        <w:t xml:space="preserve">, </w:t>
-      </w:r>
-      <w:proofErr w:type="spellStart"/>
-      <w:r>
-        <w:rPr>
-          <w:lang w:val="en-US"/>
-        </w:rPr>
-        <w:t>End</w:t>
-      </w:r>
-      <w:r>
-        <w:rPr>
-          <w:lang w:val="en-US"/>
-        </w:rPr>
-        <w:t>D</w:t>
-      </w:r>
-      <w:r>
-        <w:rPr>
-          <w:lang w:val="en-US"/>
-        </w:rPr>
-        <w:t>ate</w:t>
-      </w:r>
-      <w:proofErr w:type="spellEnd"/>
-      <w:r>
-        <w:rPr>
-          <w:lang w:val="en-US"/>
-        </w:rPr>
-        <w:t xml:space="preserve">, </w:t>
-      </w:r>
-      <w:proofErr w:type="spellStart"/>
-      <w:r>
-        <w:rPr>
-          <w:lang w:val="en-US"/>
-        </w:rPr>
-        <w:t>Start</w:t>
-      </w:r>
-      <w:r>
-        <w:rPr>
-          <w:lang w:val="en-US"/>
-        </w:rPr>
-        <w:t>T</w:t>
-      </w:r>
-      <w:r>
-        <w:rPr>
-          <w:lang w:val="en-US"/>
-        </w:rPr>
-        <w:t>ime</w:t>
-      </w:r>
-      <w:proofErr w:type="spellEnd"/>
-      <w:r>
-        <w:rPr>
-          <w:lang w:val="en-US"/>
-        </w:rPr>
-        <w:t xml:space="preserve">, </w:t>
-      </w:r>
-      <w:proofErr w:type="spellStart"/>
-      <w:r>
-        <w:rPr>
-          <w:lang w:val="en-US"/>
-        </w:rPr>
-        <w:t>End</w:t>
-      </w:r>
-      <w:r>
-        <w:rPr>
-          <w:lang w:val="en-US"/>
-        </w:rPr>
-        <w:t>T</w:t>
-      </w:r>
-      <w:r>
-        <w:rPr>
-          <w:lang w:val="en-US"/>
-        </w:rPr>
-        <w:t>ime</w:t>
-      </w:r>
-      <w:proofErr w:type="spellEnd"/>
-      <w:r>
-        <w:rPr>
-          <w:lang w:val="en-US"/>
-        </w:rPr>
-        <w:t xml:space="preserve">, </w:t>
-      </w:r>
-      <w:r>
-        <w:rPr>
-          <w:lang w:val="en-US"/>
-        </w:rPr>
-        <w:t>Type</w:t>
-      </w:r>
-      <w:r>
-        <w:rPr>
-          <w:lang w:val="en-US"/>
-        </w:rPr>
-        <w:t xml:space="preserve">, Frequency, </w:t>
-      </w:r>
-      <w:r>
-        <w:rPr>
-          <w:lang w:val="en-US"/>
-        </w:rPr>
-        <w:t>Portion/dose</w:t>
-      </w:r>
-      <w:r>
-        <w:rPr>
-          <w:lang w:val="en-US"/>
-        </w:rPr>
-        <w:t xml:space="preserve">, </w:t>
-      </w:r>
-      <w:r>
-        <w:rPr>
-          <w:lang w:val="en-US"/>
-        </w:rPr>
-        <w:t>Description</w:t>
-      </w:r>
-      <w:r>
-        <w:rPr>
-          <w:lang w:val="en-US"/>
-        </w:rPr>
-        <w:t>)</w:t>
-      </w:r>
-    </w:p>
-    <w:p>
-      <w:pPr>
-        <w:rPr>
-          <w:lang w:val="en-US"/>
-        </w:rPr>
-      </w:pPr>
-      <w:r>
-        <w:rPr>
-          <w:lang w:val="en-US"/>
-        </w:rPr>
-        <w:t>Pet (</w:t>
-      </w:r>
-      <w:proofErr w:type="spellStart"/>
-      <w:r>
-        <w:rPr>
-          <w:u w:val="single"/>
-        </w:rPr>
-        <w:t>GroupName</w:t>
-      </w:r>
-      <w:proofErr w:type="spellEnd"/>
-      <w:r>
-        <w:rPr>
-          <w:u w:val="single"/>
-        </w:rPr>
-        <w:t>*</w:t>
-      </w:r>
-      <w:r>
-        <w:t xml:space="preserve">, </w:t>
-      </w:r>
-      <w:r>
-        <w:rPr>
-          <w:u w:val="single"/>
-          <w:lang w:val="en-US"/>
-        </w:rPr>
-        <w:t>Name</w:t>
-      </w:r>
-      <w:r>
-        <w:rPr>
-          <w:lang w:val="en-US"/>
-        </w:rPr>
-        <w:t xml:space="preserve">, </w:t>
-      </w:r>
-      <w:r>
-        <w:rPr>
-          <w:lang w:val="en-US"/>
-        </w:rPr>
-        <w:t>Species</w:t>
-      </w:r>
-      <w:r>
-        <w:rPr>
-          <w:lang w:val="en-US"/>
-        </w:rPr>
-        <w:t xml:space="preserve">, </w:t>
-      </w:r>
-      <w:r>
-        <w:rPr>
-          <w:lang w:val="en-US"/>
-        </w:rPr>
-        <w:t>Breed</w:t>
-      </w:r>
-      <w:r>
-        <w:rPr>
-          <w:lang w:val="en-US"/>
-        </w:rPr>
-        <w:t xml:space="preserve">, </w:t>
-      </w:r>
-      <w:r>
-        <w:rPr>
-          <w:lang w:val="en-US"/>
-        </w:rPr>
-        <w:t>DOB</w:t>
-      </w:r>
-      <w:r>
-        <w:rPr>
-          <w:lang w:val="en-US"/>
-        </w:rPr>
-        <w:t xml:space="preserve">, </w:t>
-      </w:r>
-      <w:r>
-        <w:rPr>
-          <w:lang w:val="en-US"/>
-        </w:rPr>
-        <w:t>Height</w:t>
-      </w:r>
-      <w:r>
-        <w:rPr>
-          <w:lang w:val="en-US"/>
-        </w:rPr>
-        <w:t xml:space="preserve">, </w:t>
-      </w:r>
-      <w:r>
-        <w:rPr>
-          <w:lang w:val="en-US"/>
-        </w:rPr>
-        <w:t>Weight</w:t>
-      </w:r>
-      <w:r>
-        <w:rPr>
-          <w:lang w:val="en-US"/>
-        </w:rPr>
-        <w:t xml:space="preserve">, </w:t>
-      </w:r>
-      <w:r>
-        <w:rPr>
-          <w:lang w:val="en-US"/>
-        </w:rPr>
-        <w:t>Allergies</w:t>
-      </w:r>
-      <w:r>
-        <w:rPr>
-          <w:lang w:val="en-US"/>
-        </w:rPr>
-        <w:t>)</w:t>
-      </w:r>
-    </w:p>
-    <w:p>
-      <w:pPr>
-        <w:pStyle w:val="Heading2"/>
-      </w:pPr>
-      <w:r>
-        <w:t>Step 3&amp;4: Map multivalued attributes and higher degree relationships</w:t>
-      </w:r>
-    </w:p>
-    <w:p>
-      <w:r>
-        <w:t>[ERD has none so skip this step]</w:t>
-      </w:r>
-    </w:p>
-    <w:p>
-      <w:pPr>
-        <w:pStyle w:val="Heading2"/>
-      </w:pPr>
-      <w:r>
-        <w:t>Final Schema:</w:t>
-      </w:r>
-    </w:p>
-    <w:p>
-      <w:r>
-        <w:t>Account (</w:t>
-      </w:r>
-      <w:proofErr w:type="spellStart"/>
-      <w:r>
-        <w:rPr>
-          <w:u w:val="single"/>
-        </w:rPr>
-        <w:t>UserID</w:t>
-      </w:r>
-      <w:proofErr w:type="spellEnd"/>
-      <w:r>
-        <w:t xml:space="preserve">, Email, Password, </w:t>
-      </w:r>
-      <w:proofErr w:type="spellStart"/>
-      <w:r>
-        <w:t>UserType</w:t>
-      </w:r>
-      <w:proofErr w:type="spellEnd"/>
-      <w:r>
-        <w:t xml:space="preserve">, Gender, </w:t>
-      </w:r>
-      <w:proofErr w:type="spellStart"/>
-      <w:r>
-        <w:t>DateCreated</w:t>
-      </w:r>
-      <w:proofErr w:type="spellEnd"/>
-      <w:r>
-        <w:t>, Schedules)</w:t>
-      </w:r>
-    </w:p>
-    <w:p>
-      <w:r>
-        <w:t>Memberships (</w:t>
-      </w:r>
-      <w:proofErr w:type="spellStart"/>
-      <w:r>
-        <w:rPr>
-          <w:u w:val="single"/>
-        </w:rPr>
-        <w:t>UserID</w:t>
-      </w:r>
-      <w:proofErr w:type="spellEnd"/>
-      <w:r>
+          <w:lang w:val="en-US"/>
+        </w:rPr>
+        <w:t>*)</w:t>
+      </w:r>
+    </w:p>
+    <w:p>
+      <w:pPr>
+        <w:rPr>
+          <w:lang w:val="en-US"/>
+        </w:rPr>
+      </w:pPr>
+      <w:r>
+        <w:rPr>
+          <w:lang w:val="en-US"/>
+        </w:rPr>
+        <w:t>Trends (</w:t>
+      </w:r>
+      <w:proofErr w:type="spellStart"/>
+      <w:r>
+        <w:rPr>
+          <w:u w:val="single"/>
+          <w:lang w:val="en-US"/>
+        </w:rPr>
+        <w:t>PetID</w:t>
+      </w:r>
+      <w:proofErr w:type="spellEnd"/>
+      <w:r>
+        <w:rPr>
+          <w:lang w:val="en-US"/>
+        </w:rPr>
         <w:t xml:space="preserve">*, </w:t>
       </w:r>
-      <w:proofErr w:type="spellStart"/>
-      <w:r>
-        <w:rPr>
-          <w:u w:val="single"/>
-        </w:rPr>
-        <w:t>GroupName</w:t>
-      </w:r>
-      <w:proofErr w:type="spellEnd"/>
-      <w:r>
-        <w:t>*)</w:t>
-      </w:r>
-    </w:p>
-    <w:p>
-      <w:proofErr w:type="spellStart"/>
-      <w:r>
-        <w:t>Family_Group</w:t>
-      </w:r>
-      <w:proofErr w:type="spellEnd"/>
-      <w:r>
-        <w:t xml:space="preserve"> (</w:t>
-      </w:r>
-      <w:proofErr w:type="spellStart"/>
-      <w:r>
-        <w:rPr>
-          <w:u w:val="single"/>
-        </w:rPr>
-        <w:t>GroupName</w:t>
-      </w:r>
-      <w:proofErr w:type="spellEnd"/>
-      <w:r>
-        <w:t xml:space="preserve">, </w:t>
-      </w:r>
-      <w:proofErr w:type="spellStart"/>
-      <w:r>
-        <w:t>FamilyName</w:t>
-      </w:r>
-      <w:proofErr w:type="spellEnd"/>
-      <w:r>
-        <w:t xml:space="preserve">, </w:t>
-      </w:r>
-      <w:proofErr w:type="spellStart"/>
-      <w:r>
-        <w:t>DateCreated</w:t>
-      </w:r>
-      <w:proofErr w:type="spellEnd"/>
-      <w:r>
-        <w:t xml:space="preserve">, </w:t>
-      </w:r>
-      <w:proofErr w:type="spellStart"/>
-      <w:r>
-        <w:t>MemberStatus</w:t>
-      </w:r>
-      <w:proofErr w:type="spellEnd"/>
-      <w:r>
-        <w:t xml:space="preserve">, </w:t>
-      </w:r>
-      <w:proofErr w:type="spellStart"/>
-      <w:r>
-        <w:t>AdminUserID</w:t>
-      </w:r>
-      <w:proofErr w:type="spellEnd"/>
-      <w:r>
-        <w:t>*)</w:t>
-      </w:r>
-    </w:p>
-    <w:p>
-      <w:pPr>
-        <w:rPr>
-          <w:lang w:val="en-US"/>
-        </w:rPr>
-      </w:pPr>
-      <w:r>
-        <w:t>Schedule (</w:t>
-      </w:r>
-      <w:proofErr w:type="spellStart"/>
-      <w:r>
-        <w:rPr>
-          <w:u w:val="single"/>
-        </w:rPr>
-        <w:t>GroupName</w:t>
-      </w:r>
-      <w:proofErr w:type="spellEnd"/>
-      <w:r>
-        <w:rPr>
-          <w:u w:val="single"/>
-        </w:rPr>
-        <w:t>*</w:t>
-      </w:r>
-      <w:r>
-        <w:t xml:space="preserve">, </w:t>
-      </w:r>
-      <w:proofErr w:type="spellStart"/>
-      <w:r>
-        <w:rPr>
-          <w:u w:val="single"/>
-        </w:rPr>
-        <w:t>ScheduleName</w:t>
-      </w:r>
-      <w:proofErr w:type="spellEnd"/>
-      <w:r>
-        <w:t xml:space="preserve">, </w:t>
-      </w:r>
-      <w:r>
-        <w:rPr>
-          <w:lang w:val="en-US"/>
-        </w:rPr>
-        <w:t>Start</w:t>
-      </w:r>
-      <w:r>
-        <w:rPr>
-          <w:lang w:val="en-US"/>
-        </w:rPr>
-        <w:t>D</w:t>
-      </w:r>
-      <w:r>
-        <w:rPr>
-          <w:lang w:val="en-US"/>
-        </w:rPr>
-        <w:t>ate</w:t>
-      </w:r>
-      <w:r>
-        <w:rPr>
-          <w:lang w:val="en-US"/>
-        </w:rPr>
-        <w:t xml:space="preserve">, </w:t>
-      </w:r>
-      <w:proofErr w:type="spellStart"/>
-      <w:r>
-        <w:rPr>
-          <w:lang w:val="en-US"/>
-        </w:rPr>
-        <w:t>End</w:t>
-      </w:r>
-      <w:r>
-        <w:rPr>
-          <w:lang w:val="en-US"/>
-        </w:rPr>
-        <w:t>D</w:t>
-      </w:r>
-      <w:r>
-        <w:rPr>
-          <w:lang w:val="en-US"/>
-        </w:rPr>
-        <w:t>ate</w:t>
-      </w:r>
-      <w:proofErr w:type="spellEnd"/>
-      <w:r>
-        <w:rPr>
-          <w:lang w:val="en-US"/>
-        </w:rPr>
-        <w:t xml:space="preserve">, </w:t>
-      </w:r>
-      <w:proofErr w:type="spellStart"/>
-      <w:r>
-        <w:rPr>
-          <w:lang w:val="en-US"/>
-        </w:rPr>
-        <w:t>Start</w:t>
-      </w:r>
-      <w:r>
-        <w:rPr>
-          <w:lang w:val="en-US"/>
-        </w:rPr>
-        <w:t>T</w:t>
-      </w:r>
-      <w:r>
-        <w:rPr>
-          <w:lang w:val="en-US"/>
-        </w:rPr>
-        <w:t>ime</w:t>
-      </w:r>
-      <w:proofErr w:type="spellEnd"/>
-      <w:r>
-        <w:rPr>
-          <w:lang w:val="en-US"/>
-        </w:rPr>
-        <w:t xml:space="preserve">, </w:t>
-      </w:r>
-      <w:proofErr w:type="spellStart"/>
-      <w:r>
-        <w:rPr>
-          <w:lang w:val="en-US"/>
-        </w:rPr>
-        <w:t>End</w:t>
-      </w:r>
-      <w:r>
-        <w:rPr>
-          <w:lang w:val="en-US"/>
-        </w:rPr>
-        <w:t>T</w:t>
-      </w:r>
-      <w:r>
-        <w:rPr>
-          <w:lang w:val="en-US"/>
-        </w:rPr>
-        <w:t>ime</w:t>
-      </w:r>
-      <w:proofErr w:type="spellEnd"/>
-      <w:r>
-        <w:rPr>
-          <w:lang w:val="en-US"/>
-        </w:rPr>
-        <w:t xml:space="preserve">, </w:t>
-      </w:r>
-      <w:r>
-        <w:rPr>
-          <w:lang w:val="en-US"/>
-        </w:rPr>
-        <w:t>Type</w:t>
-      </w:r>
-      <w:r>
-        <w:rPr>
-          <w:lang w:val="en-US"/>
-        </w:rPr>
-        <w:t xml:space="preserve">, Frequency, </w:t>
-      </w:r>
-      <w:r>
-        <w:rPr>
-          <w:lang w:val="en-US"/>
-        </w:rPr>
-        <w:t>Portion/dose</w:t>
-      </w:r>
-      <w:r>
-        <w:rPr>
-          <w:lang w:val="en-US"/>
-        </w:rPr>
-        <w:t xml:space="preserve">, </w:t>
-      </w:r>
-      <w:r>
-        <w:rPr>
-          <w:lang w:val="en-US"/>
-        </w:rPr>
-        <w:t>Description</w:t>
-      </w:r>
-      <w:r>
-        <w:rPr>
-          <w:lang w:val="en-US"/>
-        </w:rPr>
-        <w:t>)</w:t>
-      </w:r>
-    </w:p>
-    <w:p>
-      <w:pPr>
-        <w:rPr>
-          <w:lang w:val="en-US"/>
-        </w:rPr>
-      </w:pPr>
-      <w:r>
-        <w:rPr>
-          <w:lang w:val="en-US"/>
-        </w:rPr>
-        <w:t>Pet (</w:t>
-      </w:r>
-      <w:proofErr w:type="spellStart"/>
-      <w:r>
-        <w:rPr>
-          <w:u w:val="single"/>
-        </w:rPr>
-        <w:t>GroupName</w:t>
-      </w:r>
-      <w:proofErr w:type="spellEnd"/>
-      <w:r>
-        <w:rPr>
-          <w:u w:val="single"/>
-        </w:rPr>
-        <w:t>*</w:t>
-      </w:r>
-      <w:r>
-        <w:t xml:space="preserve">, </w:t>
-      </w:r>
-      <w:r>
-        <w:rPr>
-          <w:u w:val="single"/>
-          <w:lang w:val="en-US"/>
-        </w:rPr>
-        <w:t>Name</w:t>
-      </w:r>
-      <w:r>
-        <w:rPr>
-          <w:lang w:val="en-US"/>
-        </w:rPr>
-        <w:t xml:space="preserve">, </w:t>
-      </w:r>
-      <w:r>
-        <w:rPr>
-          <w:lang w:val="en-US"/>
-        </w:rPr>
-        <w:t>Species</w:t>
-      </w:r>
-      <w:r>
-        <w:rPr>
-          <w:lang w:val="en-US"/>
-        </w:rPr>
-        <w:t xml:space="preserve">, </w:t>
-      </w:r>
-      <w:r>
-        <w:rPr>
-          <w:lang w:val="en-US"/>
-        </w:rPr>
-        <w:t>Breed</w:t>
-      </w:r>
-      <w:r>
-        <w:rPr>
-          <w:lang w:val="en-US"/>
-        </w:rPr>
-        <w:t xml:space="preserve">, </w:t>
-      </w:r>
-      <w:r>
-        <w:rPr>
-          <w:lang w:val="en-US"/>
-        </w:rPr>
-        <w:t>DOB</w:t>
-      </w:r>
-      <w:r>
-        <w:rPr>
-          <w:lang w:val="en-US"/>
-        </w:rPr>
-        <w:t xml:space="preserve">, </w:t>
-      </w:r>
-      <w:r>
-        <w:rPr>
-          <w:lang w:val="en-US"/>
-        </w:rPr>
-        <w:t>Height</w:t>
-      </w:r>
-      <w:r>
-        <w:rPr>
-          <w:lang w:val="en-US"/>
-        </w:rPr>
-        <w:t xml:space="preserve">, </w:t>
-      </w:r>
-      <w:r>
-        <w:rPr>
-          <w:lang w:val="en-US"/>
-        </w:rPr>
-        <w:t>Weight</w:t>
-      </w:r>
-      <w:r>
-        <w:rPr>
-          <w:lang w:val="en-US"/>
-        </w:rPr>
-        <w:t xml:space="preserve">, </w:t>
-      </w:r>
-      <w:r>
-        <w:rPr>
-          <w:lang w:val="en-US"/>
-        </w:rPr>
-        <w:t>Allergies</w:t>
-      </w:r>
-      <w:r>
-        <w:rPr>
-          <w:lang w:val="en-US"/>
-        </w:rPr>
-        <w:t>)</w:t>
-      </w:r>
-    </w:p>
-    <w:p/>
+      <w:r>
+        <w:rPr>
+          <w:u w:val="single"/>
+          <w:lang w:val="en-US"/>
+        </w:rPr>
+        <w:t>Date</w:t>
+      </w:r>
+      <w:r>
+        <w:rPr>
+          <w:lang w:val="en-US"/>
+        </w:rPr>
+        <w:t>, Height, Weight)</w:t>
+      </w:r>
+    </w:p>
     <w:sectPr>
       <w:pgSz w:w="11906" w:h="16838"/>
       <w:pgMar w:top="1440" w:right="1440" w:bottom="1440" w:left="1440" w:header="708" w:footer="708" w:gutter="0"/>

</xml_diff>